<commit_message>
now down to 6 pages
</commit_message>
<xml_diff>
--- a/exam-results.docx
+++ b/exam-results.docx
@@ -462,14 +462,851 @@
         </w:rPr>
       </w:pPr>
     </w:p>
+    <w:tbl>
+      <w:tblPr>
+        <w:tblStyle w:val="LightList"/>
+        <w:tblW w:w="5000" w:type="pct"/>
+        <w:tblLook w:val="04A0" w:firstRow="1" w:lastRow="0" w:firstColumn="1" w:lastColumn="0" w:noHBand="0" w:noVBand="1"/>
+      </w:tblPr>
+      <w:tblGrid>
+        <w:gridCol w:w="3707"/>
+        <w:gridCol w:w="1351"/>
+        <w:gridCol w:w="1171"/>
+        <w:gridCol w:w="2627"/>
+      </w:tblGrid>
+      <w:tr>
+        <w:trPr>
+          <w:cnfStyle w:val="100000000000" w:firstRow="1" w:lastRow="0" w:firstColumn="0" w:lastColumn="0" w:oddVBand="0" w:evenVBand="0" w:oddHBand="0" w:evenHBand="0" w:firstRowFirstColumn="0" w:firstRowLastColumn="0" w:lastRowFirstColumn="0" w:lastRowLastColumn="0"/>
+          <w:trHeight w:val="214"/>
+        </w:trPr>
+        <w:tc>
+          <w:tcPr>
+            <w:cnfStyle w:val="001000000000" w:firstRow="0" w:lastRow="0" w:firstColumn="1" w:lastColumn="0" w:oddVBand="0" w:evenVBand="0" w:oddHBand="0" w:evenHBand="0" w:firstRowFirstColumn="0" w:firstRowLastColumn="0" w:lastRowFirstColumn="0" w:lastRowLastColumn="0"/>
+            <w:tcW w:w="2093" w:type="pct"/>
+          </w:tcPr>
+          <w:p>
+            <w:pPr>
+              <w:rPr>
+                <w:rFonts w:asciiTheme="majorHAnsi" w:hAnsiTheme="majorHAnsi"/>
+              </w:rPr>
+            </w:pPr>
+            <w:r>
+              <w:rPr>
+                <w:rFonts w:asciiTheme="majorHAnsi" w:hAnsiTheme="majorHAnsi"/>
+              </w:rPr>
+              <w:t>Event</w:t>
+            </w:r>
+          </w:p>
+        </w:tc>
+        <w:tc>
+          <w:tcPr>
+            <w:tcW w:w="763" w:type="pct"/>
+          </w:tcPr>
+          <w:p>
+            <w:pPr>
+              <w:cnfStyle w:val="100000000000" w:firstRow="1" w:lastRow="0" w:firstColumn="0" w:lastColumn="0" w:oddVBand="0" w:evenVBand="0" w:oddHBand="0" w:evenHBand="0" w:firstRowFirstColumn="0" w:firstRowLastColumn="0" w:lastRowFirstColumn="0" w:lastRowLastColumn="0"/>
+              <w:rPr>
+                <w:rFonts w:asciiTheme="majorHAnsi" w:hAnsiTheme="majorHAnsi"/>
+              </w:rPr>
+            </w:pPr>
+            <w:r>
+              <w:rPr>
+                <w:rFonts w:asciiTheme="majorHAnsi" w:hAnsiTheme="majorHAnsi"/>
+              </w:rPr>
+              <w:t>QuizCram</w:t>
+            </w:r>
+          </w:p>
+        </w:tc>
+        <w:tc>
+          <w:tcPr>
+            <w:tcW w:w="661" w:type="pct"/>
+          </w:tcPr>
+          <w:p>
+            <w:pPr>
+              <w:cnfStyle w:val="100000000000" w:firstRow="1" w:lastRow="0" w:firstColumn="0" w:lastColumn="0" w:oddVBand="0" w:evenVBand="0" w:oddHBand="0" w:evenHBand="0" w:firstRowFirstColumn="0" w:firstRowLastColumn="0" w:lastRowFirstColumn="0" w:lastRowLastColumn="0"/>
+              <w:rPr>
+                <w:rFonts w:asciiTheme="majorHAnsi" w:hAnsiTheme="majorHAnsi"/>
+              </w:rPr>
+            </w:pPr>
+            <w:r>
+              <w:rPr>
+                <w:rFonts w:asciiTheme="majorHAnsi" w:hAnsiTheme="majorHAnsi"/>
+              </w:rPr>
+              <w:t>In-Video</w:t>
+            </w:r>
+          </w:p>
+        </w:tc>
+        <w:tc>
+          <w:tcPr>
+            <w:tcW w:w="1484" w:type="pct"/>
+          </w:tcPr>
+          <w:p>
+            <w:pPr>
+              <w:cnfStyle w:val="100000000000" w:firstRow="1" w:lastRow="0" w:firstColumn="0" w:lastColumn="0" w:oddVBand="0" w:evenVBand="0" w:oddHBand="0" w:evenHBand="0" w:firstRowFirstColumn="0" w:firstRowLastColumn="0" w:lastRowFirstColumn="0" w:lastRowLastColumn="0"/>
+              <w:rPr>
+                <w:rFonts w:asciiTheme="majorHAnsi" w:hAnsiTheme="majorHAnsi"/>
+              </w:rPr>
+            </w:pPr>
+            <w:r>
+              <w:rPr>
+                <w:rFonts w:asciiTheme="majorHAnsi" w:hAnsiTheme="majorHAnsi"/>
+              </w:rPr>
+              <w:t>Statistically significant</w:t>
+            </w:r>
+            <w:r>
+              <w:rPr>
+                <w:rFonts w:asciiTheme="majorHAnsi" w:hAnsiTheme="majorHAnsi"/>
+              </w:rPr>
+              <w:t>?</w:t>
+            </w:r>
+          </w:p>
+        </w:tc>
+      </w:tr>
+      <w:tr>
+        <w:trPr>
+          <w:cnfStyle w:val="000000100000" w:firstRow="0" w:lastRow="0" w:firstColumn="0" w:lastColumn="0" w:oddVBand="0" w:evenVBand="0" w:oddHBand="1" w:evenHBand="0" w:firstRowFirstColumn="0" w:firstRowLastColumn="0" w:lastRowFirstColumn="0" w:lastRowLastColumn="0"/>
+          <w:trHeight w:val="586"/>
+        </w:trPr>
+        <w:tc>
+          <w:tcPr>
+            <w:cnfStyle w:val="001000000000" w:firstRow="0" w:lastRow="0" w:firstColumn="1" w:lastColumn="0" w:oddVBand="0" w:evenVBand="0" w:oddHBand="0" w:evenHBand="0" w:firstRowFirstColumn="0" w:firstRowLastColumn="0" w:lastRowFirstColumn="0" w:lastRowLastColumn="0"/>
+            <w:tcW w:w="2093" w:type="pct"/>
+          </w:tcPr>
+          <w:p>
+            <w:pPr>
+              <w:rPr>
+                <w:rFonts w:asciiTheme="majorHAnsi" w:hAnsiTheme="majorHAnsi"/>
+              </w:rPr>
+            </w:pPr>
+            <w:r>
+              <w:rPr>
+                <w:rFonts w:asciiTheme="majorHAnsi" w:hAnsiTheme="majorHAnsi"/>
+              </w:rPr>
+              <w:t>Original in-video questions answered</w:t>
+            </w:r>
+          </w:p>
+        </w:tc>
+        <w:tc>
+          <w:tcPr>
+            <w:tcW w:w="763" w:type="pct"/>
+          </w:tcPr>
+          <w:p>
+            <w:pPr>
+              <w:cnfStyle w:val="000000100000" w:firstRow="0" w:lastRow="0" w:firstColumn="0" w:lastColumn="0" w:oddVBand="0" w:evenVBand="0" w:oddHBand="1" w:evenHBand="0" w:firstRowFirstColumn="0" w:firstRowLastColumn="0" w:lastRowFirstColumn="0" w:lastRowLastColumn="0"/>
+              <w:rPr>
+                <w:rFonts w:asciiTheme="majorHAnsi" w:hAnsiTheme="majorHAnsi"/>
+                <w:b/>
+              </w:rPr>
+            </w:pPr>
+            <w:r>
+              <w:rPr>
+                <w:rFonts w:asciiTheme="majorHAnsi" w:hAnsiTheme="majorHAnsi"/>
+                <w:b/>
+              </w:rPr>
+              <w:t>22.3</w:t>
+            </w:r>
+          </w:p>
+        </w:tc>
+        <w:tc>
+          <w:tcPr>
+            <w:tcW w:w="661" w:type="pct"/>
+          </w:tcPr>
+          <w:p>
+            <w:pPr>
+              <w:cnfStyle w:val="000000100000" w:firstRow="0" w:lastRow="0" w:firstColumn="0" w:lastColumn="0" w:oddVBand="0" w:evenVBand="0" w:oddHBand="1" w:evenHBand="0" w:firstRowFirstColumn="0" w:firstRowLastColumn="0" w:lastRowFirstColumn="0" w:lastRowLastColumn="0"/>
+              <w:rPr>
+                <w:rFonts w:asciiTheme="majorHAnsi" w:hAnsiTheme="majorHAnsi"/>
+                <w:b/>
+              </w:rPr>
+            </w:pPr>
+            <w:r>
+              <w:rPr>
+                <w:rFonts w:asciiTheme="majorHAnsi" w:hAnsiTheme="majorHAnsi"/>
+                <w:b/>
+              </w:rPr>
+              <w:t>13.5</w:t>
+            </w:r>
+          </w:p>
+        </w:tc>
+        <w:tc>
+          <w:tcPr>
+            <w:tcW w:w="1484" w:type="pct"/>
+          </w:tcPr>
+          <w:p>
+            <w:pPr>
+              <w:cnfStyle w:val="000000100000" w:firstRow="0" w:lastRow="0" w:firstColumn="0" w:lastColumn="0" w:oddVBand="0" w:evenVBand="0" w:oddHBand="1" w:evenHBand="0" w:firstRowFirstColumn="0" w:firstRowLastColumn="0" w:lastRowFirstColumn="0" w:lastRowLastColumn="0"/>
+              <w:rPr>
+                <w:rFonts w:asciiTheme="majorHAnsi" w:hAnsiTheme="majorHAnsi"/>
+                <w:b/>
+              </w:rPr>
+            </w:pPr>
+            <w:r>
+              <w:rPr>
+                <w:rFonts w:asciiTheme="majorHAnsi" w:hAnsiTheme="majorHAnsi"/>
+                <w:b/>
+              </w:rPr>
+              <w:t>Yes (t=3.22, p=</w:t>
+            </w:r>
+            <w:r>
+              <w:rPr>
+                <w:rFonts w:asciiTheme="majorHAnsi" w:hAnsiTheme="majorHAnsi"/>
+                <w:b/>
+              </w:rPr>
+              <w:t>0.008</w:t>
+            </w:r>
+            <w:r>
+              <w:rPr>
+                <w:rFonts w:asciiTheme="majorHAnsi" w:hAnsiTheme="majorHAnsi"/>
+                <w:b/>
+              </w:rPr>
+              <w:t>)</w:t>
+            </w:r>
+          </w:p>
+        </w:tc>
+      </w:tr>
+      <w:tr>
+        <w:trPr>
+          <w:trHeight w:val="586"/>
+        </w:trPr>
+        <w:tc>
+          <w:tcPr>
+            <w:cnfStyle w:val="001000000000" w:firstRow="0" w:lastRow="0" w:firstColumn="1" w:lastColumn="0" w:oddVBand="0" w:evenVBand="0" w:oddHBand="0" w:evenHBand="0" w:firstRowFirstColumn="0" w:firstRowLastColumn="0" w:lastRowFirstColumn="0" w:lastRowLastColumn="0"/>
+            <w:tcW w:w="2093" w:type="pct"/>
+          </w:tcPr>
+          <w:p>
+            <w:pPr>
+              <w:rPr>
+                <w:rFonts w:asciiTheme="majorHAnsi" w:hAnsiTheme="majorHAnsi"/>
+              </w:rPr>
+            </w:pPr>
+            <w:r>
+              <w:rPr>
+                <w:rFonts w:asciiTheme="majorHAnsi" w:hAnsiTheme="majorHAnsi"/>
+              </w:rPr>
+              <w:t>Original in-video questions answered correctly</w:t>
+            </w:r>
+          </w:p>
+        </w:tc>
+        <w:tc>
+          <w:tcPr>
+            <w:tcW w:w="763" w:type="pct"/>
+          </w:tcPr>
+          <w:p>
+            <w:pPr>
+              <w:cnfStyle w:val="000000000000" w:firstRow="0" w:lastRow="0" w:firstColumn="0" w:lastColumn="0" w:oddVBand="0" w:evenVBand="0" w:oddHBand="0" w:evenHBand="0" w:firstRowFirstColumn="0" w:firstRowLastColumn="0" w:lastRowFirstColumn="0" w:lastRowLastColumn="0"/>
+              <w:rPr>
+                <w:rFonts w:asciiTheme="majorHAnsi" w:hAnsiTheme="majorHAnsi"/>
+                <w:b/>
+              </w:rPr>
+            </w:pPr>
+            <w:r>
+              <w:rPr>
+                <w:rFonts w:asciiTheme="majorHAnsi" w:hAnsiTheme="majorHAnsi"/>
+                <w:b/>
+              </w:rPr>
+              <w:t>13.8</w:t>
+            </w:r>
+            <w:r>
+              <w:rPr>
+                <w:rFonts w:asciiTheme="majorHAnsi" w:hAnsiTheme="majorHAnsi"/>
+                <w:b/>
+              </w:rPr>
+              <w:t xml:space="preserve"> (62%)</w:t>
+            </w:r>
+          </w:p>
+        </w:tc>
+        <w:tc>
+          <w:tcPr>
+            <w:tcW w:w="661" w:type="pct"/>
+          </w:tcPr>
+          <w:p>
+            <w:pPr>
+              <w:cnfStyle w:val="000000000000" w:firstRow="0" w:lastRow="0" w:firstColumn="0" w:lastColumn="0" w:oddVBand="0" w:evenVBand="0" w:oddHBand="0" w:evenHBand="0" w:firstRowFirstColumn="0" w:firstRowLastColumn="0" w:lastRowFirstColumn="0" w:lastRowLastColumn="0"/>
+              <w:rPr>
+                <w:rFonts w:asciiTheme="majorHAnsi" w:hAnsiTheme="majorHAnsi"/>
+                <w:b/>
+              </w:rPr>
+            </w:pPr>
+            <w:r>
+              <w:rPr>
+                <w:rFonts w:asciiTheme="majorHAnsi" w:hAnsiTheme="majorHAnsi"/>
+                <w:b/>
+              </w:rPr>
+              <w:t>5.3</w:t>
+            </w:r>
+            <w:r>
+              <w:rPr>
+                <w:rFonts w:asciiTheme="majorHAnsi" w:hAnsiTheme="majorHAnsi"/>
+                <w:b/>
+              </w:rPr>
+              <w:t xml:space="preserve"> (40%)</w:t>
+            </w:r>
+          </w:p>
+        </w:tc>
+        <w:tc>
+          <w:tcPr>
+            <w:tcW w:w="1484" w:type="pct"/>
+          </w:tcPr>
+          <w:p>
+            <w:pPr>
+              <w:cnfStyle w:val="000000000000" w:firstRow="0" w:lastRow="0" w:firstColumn="0" w:lastColumn="0" w:oddVBand="0" w:evenVBand="0" w:oddHBand="0" w:evenHBand="0" w:firstRowFirstColumn="0" w:firstRowLastColumn="0" w:lastRowFirstColumn="0" w:lastRowLastColumn="0"/>
+              <w:rPr>
+                <w:rFonts w:asciiTheme="majorHAnsi" w:hAnsiTheme="majorHAnsi"/>
+                <w:b/>
+              </w:rPr>
+            </w:pPr>
+            <w:r>
+              <w:rPr>
+                <w:rFonts w:asciiTheme="majorHAnsi" w:hAnsiTheme="majorHAnsi"/>
+                <w:b/>
+              </w:rPr>
+              <w:t>Yes (t=4.62, p=0.0007)</w:t>
+            </w:r>
+          </w:p>
+        </w:tc>
+      </w:tr>
+      <w:tr>
+        <w:trPr>
+          <w:cnfStyle w:val="000000100000" w:firstRow="0" w:lastRow="0" w:firstColumn="0" w:lastColumn="0" w:oddVBand="0" w:evenVBand="0" w:oddHBand="1" w:evenHBand="0" w:firstRowFirstColumn="0" w:firstRowLastColumn="0" w:lastRowFirstColumn="0" w:lastRowLastColumn="0"/>
+          <w:trHeight w:val="586"/>
+        </w:trPr>
+        <w:tc>
+          <w:tcPr>
+            <w:cnfStyle w:val="001000000000" w:firstRow="0" w:lastRow="0" w:firstColumn="1" w:lastColumn="0" w:oddVBand="0" w:evenVBand="0" w:oddHBand="0" w:evenHBand="0" w:firstRowFirstColumn="0" w:firstRowLastColumn="0" w:lastRowFirstColumn="0" w:lastRowLastColumn="0"/>
+            <w:tcW w:w="2093" w:type="pct"/>
+          </w:tcPr>
+          <w:p>
+            <w:pPr>
+              <w:rPr>
+                <w:rFonts w:asciiTheme="majorHAnsi" w:hAnsiTheme="majorHAnsi"/>
+              </w:rPr>
+            </w:pPr>
+            <w:r>
+              <w:rPr>
+                <w:rFonts w:asciiTheme="majorHAnsi" w:hAnsiTheme="majorHAnsi"/>
+              </w:rPr>
+              <w:t xml:space="preserve">Original in-video questions re-answered </w:t>
+            </w:r>
+            <w:r>
+              <w:rPr>
+                <w:rFonts w:asciiTheme="majorHAnsi" w:hAnsiTheme="majorHAnsi"/>
+              </w:rPr>
+              <w:t>(</w:t>
+            </w:r>
+            <w:r>
+              <w:rPr>
+                <w:rFonts w:asciiTheme="majorHAnsi" w:hAnsiTheme="majorHAnsi"/>
+              </w:rPr>
+              <w:t xml:space="preserve">after </w:t>
+            </w:r>
+            <w:r>
+              <w:rPr>
+                <w:rFonts w:asciiTheme="majorHAnsi" w:hAnsiTheme="majorHAnsi"/>
+              </w:rPr>
+              <w:t xml:space="preserve">at least 1 </w:t>
+            </w:r>
+            <w:r>
+              <w:rPr>
+                <w:rFonts w:asciiTheme="majorHAnsi" w:hAnsiTheme="majorHAnsi"/>
+              </w:rPr>
+              <w:t>minute</w:t>
+            </w:r>
+            <w:r>
+              <w:rPr>
+                <w:rFonts w:asciiTheme="majorHAnsi" w:hAnsiTheme="majorHAnsi"/>
+              </w:rPr>
+              <w:t>)</w:t>
+            </w:r>
+          </w:p>
+        </w:tc>
+        <w:tc>
+          <w:tcPr>
+            <w:tcW w:w="763" w:type="pct"/>
+          </w:tcPr>
+          <w:p>
+            <w:pPr>
+              <w:cnfStyle w:val="000000100000" w:firstRow="0" w:lastRow="0" w:firstColumn="0" w:lastColumn="0" w:oddVBand="0" w:evenVBand="0" w:oddHBand="1" w:evenHBand="0" w:firstRowFirstColumn="0" w:firstRowLastColumn="0" w:lastRowFirstColumn="0" w:lastRowLastColumn="0"/>
+              <w:rPr>
+                <w:rFonts w:asciiTheme="majorHAnsi" w:hAnsiTheme="majorHAnsi"/>
+                <w:b/>
+              </w:rPr>
+            </w:pPr>
+            <w:r>
+              <w:rPr>
+                <w:rFonts w:asciiTheme="majorHAnsi" w:hAnsiTheme="majorHAnsi"/>
+                <w:b/>
+              </w:rPr>
+              <w:t>9</w:t>
+            </w:r>
+          </w:p>
+        </w:tc>
+        <w:tc>
+          <w:tcPr>
+            <w:tcW w:w="661" w:type="pct"/>
+          </w:tcPr>
+          <w:p>
+            <w:pPr>
+              <w:cnfStyle w:val="000000100000" w:firstRow="0" w:lastRow="0" w:firstColumn="0" w:lastColumn="0" w:oddVBand="0" w:evenVBand="0" w:oddHBand="1" w:evenHBand="0" w:firstRowFirstColumn="0" w:firstRowLastColumn="0" w:lastRowFirstColumn="0" w:lastRowLastColumn="0"/>
+              <w:rPr>
+                <w:rFonts w:asciiTheme="majorHAnsi" w:hAnsiTheme="majorHAnsi"/>
+                <w:b/>
+              </w:rPr>
+            </w:pPr>
+            <w:r>
+              <w:rPr>
+                <w:rFonts w:asciiTheme="majorHAnsi" w:hAnsiTheme="majorHAnsi"/>
+                <w:b/>
+              </w:rPr>
+              <w:t>0.17</w:t>
+            </w:r>
+          </w:p>
+        </w:tc>
+        <w:tc>
+          <w:tcPr>
+            <w:tcW w:w="1484" w:type="pct"/>
+          </w:tcPr>
+          <w:p>
+            <w:pPr>
+              <w:cnfStyle w:val="000000100000" w:firstRow="0" w:lastRow="0" w:firstColumn="0" w:lastColumn="0" w:oddVBand="0" w:evenVBand="0" w:oddHBand="1" w:evenHBand="0" w:firstRowFirstColumn="0" w:firstRowLastColumn="0" w:lastRowFirstColumn="0" w:lastRowLastColumn="0"/>
+              <w:rPr>
+                <w:rFonts w:asciiTheme="majorHAnsi" w:hAnsiTheme="majorHAnsi"/>
+                <w:b/>
+              </w:rPr>
+            </w:pPr>
+            <w:r>
+              <w:rPr>
+                <w:rFonts w:asciiTheme="majorHAnsi" w:hAnsiTheme="majorHAnsi"/>
+                <w:b/>
+              </w:rPr>
+              <w:t>Yes (t=5.00, p=0.0004)</w:t>
+            </w:r>
+          </w:p>
+        </w:tc>
+      </w:tr>
+      <w:tr>
+        <w:trPr>
+          <w:trHeight w:val="313"/>
+        </w:trPr>
+        <w:tc>
+          <w:tcPr>
+            <w:cnfStyle w:val="001000000000" w:firstRow="0" w:lastRow="0" w:firstColumn="1" w:lastColumn="0" w:oddVBand="0" w:evenVBand="0" w:oddHBand="0" w:evenHBand="0" w:firstRowFirstColumn="0" w:firstRowLastColumn="0" w:lastRowFirstColumn="0" w:lastRowLastColumn="0"/>
+            <w:tcW w:w="2093" w:type="pct"/>
+          </w:tcPr>
+          <w:p>
+            <w:pPr>
+              <w:rPr>
+                <w:rFonts w:asciiTheme="majorHAnsi" w:hAnsiTheme="majorHAnsi"/>
+                <w:b w:val="0"/>
+              </w:rPr>
+            </w:pPr>
+            <w:r>
+              <w:rPr>
+                <w:rFonts w:asciiTheme="majorHAnsi" w:hAnsiTheme="majorHAnsi"/>
+                <w:b w:val="0"/>
+              </w:rPr>
+              <w:t>Extra questions answered</w:t>
+            </w:r>
+          </w:p>
+        </w:tc>
+        <w:tc>
+          <w:tcPr>
+            <w:tcW w:w="763" w:type="pct"/>
+          </w:tcPr>
+          <w:p>
+            <w:pPr>
+              <w:cnfStyle w:val="000000000000" w:firstRow="0" w:lastRow="0" w:firstColumn="0" w:lastColumn="0" w:oddVBand="0" w:evenVBand="0" w:oddHBand="0" w:evenHBand="0" w:firstRowFirstColumn="0" w:firstRowLastColumn="0" w:lastRowFirstColumn="0" w:lastRowLastColumn="0"/>
+              <w:rPr>
+                <w:rFonts w:asciiTheme="majorHAnsi" w:hAnsiTheme="majorHAnsi"/>
+              </w:rPr>
+            </w:pPr>
+            <w:r>
+              <w:rPr>
+                <w:rFonts w:asciiTheme="majorHAnsi" w:hAnsiTheme="majorHAnsi"/>
+              </w:rPr>
+              <w:t>18.3</w:t>
+            </w:r>
+          </w:p>
+        </w:tc>
+        <w:tc>
+          <w:tcPr>
+            <w:tcW w:w="661" w:type="pct"/>
+          </w:tcPr>
+          <w:p>
+            <w:pPr>
+              <w:cnfStyle w:val="000000000000" w:firstRow="0" w:lastRow="0" w:firstColumn="0" w:lastColumn="0" w:oddVBand="0" w:evenVBand="0" w:oddHBand="0" w:evenHBand="0" w:firstRowFirstColumn="0" w:firstRowLastColumn="0" w:lastRowFirstColumn="0" w:lastRowLastColumn="0"/>
+              <w:rPr>
+                <w:rFonts w:asciiTheme="majorHAnsi" w:hAnsiTheme="majorHAnsi"/>
+              </w:rPr>
+            </w:pPr>
+          </w:p>
+        </w:tc>
+        <w:tc>
+          <w:tcPr>
+            <w:tcW w:w="1484" w:type="pct"/>
+          </w:tcPr>
+          <w:p>
+            <w:pPr>
+              <w:cnfStyle w:val="000000000000" w:firstRow="0" w:lastRow="0" w:firstColumn="0" w:lastColumn="0" w:oddVBand="0" w:evenVBand="0" w:oddHBand="0" w:evenHBand="0" w:firstRowFirstColumn="0" w:firstRowLastColumn="0" w:lastRowFirstColumn="0" w:lastRowLastColumn="0"/>
+              <w:rPr>
+                <w:rFonts w:asciiTheme="majorHAnsi" w:hAnsiTheme="majorHAnsi"/>
+              </w:rPr>
+            </w:pPr>
+          </w:p>
+        </w:tc>
+      </w:tr>
+      <w:tr>
+        <w:trPr>
+          <w:cnfStyle w:val="000000100000" w:firstRow="0" w:lastRow="0" w:firstColumn="0" w:lastColumn="0" w:oddVBand="0" w:evenVBand="0" w:oddHBand="1" w:evenHBand="0" w:firstRowFirstColumn="0" w:firstRowLastColumn="0" w:lastRowFirstColumn="0" w:lastRowLastColumn="0"/>
+          <w:trHeight w:val="250"/>
+        </w:trPr>
+        <w:tc>
+          <w:tcPr>
+            <w:cnfStyle w:val="001000000000" w:firstRow="0" w:lastRow="0" w:firstColumn="1" w:lastColumn="0" w:oddVBand="0" w:evenVBand="0" w:oddHBand="0" w:evenHBand="0" w:firstRowFirstColumn="0" w:firstRowLastColumn="0" w:lastRowFirstColumn="0" w:lastRowLastColumn="0"/>
+            <w:tcW w:w="2093" w:type="pct"/>
+          </w:tcPr>
+          <w:p>
+            <w:pPr>
+              <w:rPr>
+                <w:rFonts w:asciiTheme="majorHAnsi" w:hAnsiTheme="majorHAnsi"/>
+                <w:b w:val="0"/>
+              </w:rPr>
+            </w:pPr>
+            <w:r>
+              <w:rPr>
+                <w:rFonts w:asciiTheme="majorHAnsi" w:hAnsiTheme="majorHAnsi"/>
+                <w:b w:val="0"/>
+              </w:rPr>
+              <w:t>Extra questions answered correctly</w:t>
+            </w:r>
+          </w:p>
+        </w:tc>
+        <w:tc>
+          <w:tcPr>
+            <w:tcW w:w="763" w:type="pct"/>
+          </w:tcPr>
+          <w:p>
+            <w:pPr>
+              <w:cnfStyle w:val="000000100000" w:firstRow="0" w:lastRow="0" w:firstColumn="0" w:lastColumn="0" w:oddVBand="0" w:evenVBand="0" w:oddHBand="1" w:evenHBand="0" w:firstRowFirstColumn="0" w:firstRowLastColumn="0" w:lastRowFirstColumn="0" w:lastRowLastColumn="0"/>
+              <w:rPr>
+                <w:rFonts w:asciiTheme="majorHAnsi" w:hAnsiTheme="majorHAnsi"/>
+              </w:rPr>
+            </w:pPr>
+            <w:r>
+              <w:rPr>
+                <w:rFonts w:asciiTheme="majorHAnsi" w:hAnsiTheme="majorHAnsi"/>
+              </w:rPr>
+              <w:t>14.4</w:t>
+            </w:r>
+            <w:r>
+              <w:rPr>
+                <w:rFonts w:asciiTheme="majorHAnsi" w:hAnsiTheme="majorHAnsi"/>
+              </w:rPr>
+              <w:t xml:space="preserve"> (79%)</w:t>
+            </w:r>
+          </w:p>
+        </w:tc>
+        <w:tc>
+          <w:tcPr>
+            <w:tcW w:w="661" w:type="pct"/>
+          </w:tcPr>
+          <w:p>
+            <w:pPr>
+              <w:cnfStyle w:val="000000100000" w:firstRow="0" w:lastRow="0" w:firstColumn="0" w:lastColumn="0" w:oddVBand="0" w:evenVBand="0" w:oddHBand="1" w:evenHBand="0" w:firstRowFirstColumn="0" w:firstRowLastColumn="0" w:lastRowFirstColumn="0" w:lastRowLastColumn="0"/>
+              <w:rPr>
+                <w:rFonts w:asciiTheme="majorHAnsi" w:hAnsiTheme="majorHAnsi"/>
+              </w:rPr>
+            </w:pPr>
+          </w:p>
+        </w:tc>
+        <w:tc>
+          <w:tcPr>
+            <w:tcW w:w="1484" w:type="pct"/>
+          </w:tcPr>
+          <w:p>
+            <w:pPr>
+              <w:cnfStyle w:val="000000100000" w:firstRow="0" w:lastRow="0" w:firstColumn="0" w:lastColumn="0" w:oddVBand="0" w:evenVBand="0" w:oddHBand="1" w:evenHBand="0" w:firstRowFirstColumn="0" w:firstRowLastColumn="0" w:lastRowFirstColumn="0" w:lastRowLastColumn="0"/>
+              <w:rPr>
+                <w:rFonts w:asciiTheme="majorHAnsi" w:hAnsiTheme="majorHAnsi"/>
+              </w:rPr>
+            </w:pPr>
+          </w:p>
+        </w:tc>
+      </w:tr>
+      <w:tr>
+        <w:trPr>
+          <w:trHeight w:val="586"/>
+        </w:trPr>
+        <w:tc>
+          <w:tcPr>
+            <w:cnfStyle w:val="001000000000" w:firstRow="0" w:lastRow="0" w:firstColumn="1" w:lastColumn="0" w:oddVBand="0" w:evenVBand="0" w:oddHBand="0" w:evenHBand="0" w:firstRowFirstColumn="0" w:firstRowLastColumn="0" w:lastRowFirstColumn="0" w:lastRowLastColumn="0"/>
+            <w:tcW w:w="2093" w:type="pct"/>
+          </w:tcPr>
+          <w:p>
+            <w:pPr>
+              <w:rPr>
+                <w:rFonts w:asciiTheme="majorHAnsi" w:hAnsiTheme="majorHAnsi"/>
+                <w:b w:val="0"/>
+              </w:rPr>
+            </w:pPr>
+            <w:r>
+              <w:rPr>
+                <w:rFonts w:asciiTheme="majorHAnsi" w:hAnsiTheme="majorHAnsi"/>
+                <w:b w:val="0"/>
+              </w:rPr>
+              <w:t>Extra questions re-answered (after at least 1 minute)</w:t>
+            </w:r>
+          </w:p>
+        </w:tc>
+        <w:tc>
+          <w:tcPr>
+            <w:tcW w:w="763" w:type="pct"/>
+          </w:tcPr>
+          <w:p>
+            <w:pPr>
+              <w:cnfStyle w:val="000000000000" w:firstRow="0" w:lastRow="0" w:firstColumn="0" w:lastColumn="0" w:oddVBand="0" w:evenVBand="0" w:oddHBand="0" w:evenHBand="0" w:firstRowFirstColumn="0" w:firstRowLastColumn="0" w:lastRowFirstColumn="0" w:lastRowLastColumn="0"/>
+              <w:rPr>
+                <w:rFonts w:asciiTheme="majorHAnsi" w:hAnsiTheme="majorHAnsi"/>
+              </w:rPr>
+            </w:pPr>
+            <w:r>
+              <w:rPr>
+                <w:rFonts w:asciiTheme="majorHAnsi" w:hAnsiTheme="majorHAnsi"/>
+              </w:rPr>
+              <w:t>8</w:t>
+            </w:r>
+          </w:p>
+        </w:tc>
+        <w:tc>
+          <w:tcPr>
+            <w:tcW w:w="661" w:type="pct"/>
+          </w:tcPr>
+          <w:p>
+            <w:pPr>
+              <w:cnfStyle w:val="000000000000" w:firstRow="0" w:lastRow="0" w:firstColumn="0" w:lastColumn="0" w:oddVBand="0" w:evenVBand="0" w:oddHBand="0" w:evenHBand="0" w:firstRowFirstColumn="0" w:firstRowLastColumn="0" w:lastRowFirstColumn="0" w:lastRowLastColumn="0"/>
+              <w:rPr>
+                <w:rFonts w:asciiTheme="majorHAnsi" w:hAnsiTheme="majorHAnsi"/>
+              </w:rPr>
+            </w:pPr>
+          </w:p>
+        </w:tc>
+        <w:tc>
+          <w:tcPr>
+            <w:tcW w:w="1484" w:type="pct"/>
+          </w:tcPr>
+          <w:p>
+            <w:pPr>
+              <w:cnfStyle w:val="000000000000" w:firstRow="0" w:lastRow="0" w:firstColumn="0" w:lastColumn="0" w:oddVBand="0" w:evenVBand="0" w:oddHBand="0" w:evenHBand="0" w:firstRowFirstColumn="0" w:firstRowLastColumn="0" w:lastRowFirstColumn="0" w:lastRowLastColumn="0"/>
+              <w:rPr>
+                <w:rFonts w:asciiTheme="majorHAnsi" w:hAnsiTheme="majorHAnsi"/>
+              </w:rPr>
+            </w:pPr>
+          </w:p>
+        </w:tc>
+      </w:tr>
+      <w:tr>
+        <w:trPr>
+          <w:cnfStyle w:val="000000100000" w:firstRow="0" w:lastRow="0" w:firstColumn="0" w:lastColumn="0" w:oddVBand="0" w:evenVBand="0" w:oddHBand="1" w:evenHBand="0" w:firstRowFirstColumn="0" w:firstRowLastColumn="0" w:lastRowFirstColumn="0" w:lastRowLastColumn="0"/>
+          <w:trHeight w:val="232"/>
+        </w:trPr>
+        <w:tc>
+          <w:tcPr>
+            <w:cnfStyle w:val="001000000000" w:firstRow="0" w:lastRow="0" w:firstColumn="1" w:lastColumn="0" w:oddVBand="0" w:evenVBand="0" w:oddHBand="0" w:evenHBand="0" w:firstRowFirstColumn="0" w:firstRowLastColumn="0" w:lastRowFirstColumn="0" w:lastRowLastColumn="0"/>
+            <w:tcW w:w="2093" w:type="pct"/>
+          </w:tcPr>
+          <w:p>
+            <w:pPr>
+              <w:rPr>
+                <w:rFonts w:asciiTheme="majorHAnsi" w:hAnsiTheme="majorHAnsi"/>
+                <w:b w:val="0"/>
+              </w:rPr>
+            </w:pPr>
+            <w:r>
+              <w:rPr>
+                <w:rFonts w:asciiTheme="majorHAnsi" w:hAnsiTheme="majorHAnsi"/>
+                <w:b w:val="0"/>
+              </w:rPr>
+              <w:t>Number of seek</w:t>
+            </w:r>
+            <w:r>
+              <w:rPr>
+                <w:rFonts w:asciiTheme="majorHAnsi" w:hAnsiTheme="majorHAnsi"/>
+                <w:b w:val="0"/>
+              </w:rPr>
+              <w:t xml:space="preserve"> events</w:t>
+            </w:r>
+          </w:p>
+        </w:tc>
+        <w:tc>
+          <w:tcPr>
+            <w:tcW w:w="763" w:type="pct"/>
+          </w:tcPr>
+          <w:p>
+            <w:pPr>
+              <w:cnfStyle w:val="000000100000" w:firstRow="0" w:lastRow="0" w:firstColumn="0" w:lastColumn="0" w:oddVBand="0" w:evenVBand="0" w:oddHBand="1" w:evenHBand="0" w:firstRowFirstColumn="0" w:firstRowLastColumn="0" w:lastRowFirstColumn="0" w:lastRowLastColumn="0"/>
+              <w:rPr>
+                <w:rFonts w:asciiTheme="majorHAnsi" w:hAnsiTheme="majorHAnsi"/>
+              </w:rPr>
+            </w:pPr>
+            <w:r>
+              <w:rPr>
+                <w:rFonts w:asciiTheme="majorHAnsi" w:hAnsiTheme="majorHAnsi"/>
+              </w:rPr>
+              <w:t>7.2</w:t>
+            </w:r>
+          </w:p>
+        </w:tc>
+        <w:tc>
+          <w:tcPr>
+            <w:tcW w:w="661" w:type="pct"/>
+          </w:tcPr>
+          <w:p>
+            <w:pPr>
+              <w:cnfStyle w:val="000000100000" w:firstRow="0" w:lastRow="0" w:firstColumn="0" w:lastColumn="0" w:oddVBand="0" w:evenVBand="0" w:oddHBand="1" w:evenHBand="0" w:firstRowFirstColumn="0" w:firstRowLastColumn="0" w:lastRowFirstColumn="0" w:lastRowLastColumn="0"/>
+              <w:rPr>
+                <w:rFonts w:asciiTheme="majorHAnsi" w:hAnsiTheme="majorHAnsi"/>
+              </w:rPr>
+            </w:pPr>
+            <w:r>
+              <w:rPr>
+                <w:rFonts w:asciiTheme="majorHAnsi" w:hAnsiTheme="majorHAnsi"/>
+              </w:rPr>
+              <w:t>11.9</w:t>
+            </w:r>
+          </w:p>
+        </w:tc>
+        <w:tc>
+          <w:tcPr>
+            <w:tcW w:w="1484" w:type="pct"/>
+          </w:tcPr>
+          <w:p>
+            <w:pPr>
+              <w:cnfStyle w:val="000000100000" w:firstRow="0" w:lastRow="0" w:firstColumn="0" w:lastColumn="0" w:oddVBand="0" w:evenVBand="0" w:oddHBand="1" w:evenHBand="0" w:firstRowFirstColumn="0" w:firstRowLastColumn="0" w:lastRowFirstColumn="0" w:lastRowLastColumn="0"/>
+              <w:rPr>
+                <w:rFonts w:asciiTheme="majorHAnsi" w:hAnsiTheme="majorHAnsi"/>
+              </w:rPr>
+            </w:pPr>
+            <w:r>
+              <w:rPr>
+                <w:rFonts w:asciiTheme="majorHAnsi" w:hAnsiTheme="majorHAnsi"/>
+              </w:rPr>
+              <w:t>No (t=-0.</w:t>
+            </w:r>
+            <w:r>
+              <w:rPr>
+                <w:rFonts w:asciiTheme="majorHAnsi" w:hAnsiTheme="majorHAnsi"/>
+              </w:rPr>
+              <w:t>82, p=0.43</w:t>
+            </w:r>
+            <w:r>
+              <w:rPr>
+                <w:rFonts w:asciiTheme="majorHAnsi" w:hAnsiTheme="majorHAnsi"/>
+              </w:rPr>
+              <w:t>)</w:t>
+            </w:r>
+          </w:p>
+        </w:tc>
+      </w:tr>
+      <w:tr>
+        <w:trPr>
+          <w:trHeight w:val="586"/>
+        </w:trPr>
+        <w:tc>
+          <w:tcPr>
+            <w:cnfStyle w:val="001000000000" w:firstRow="0" w:lastRow="0" w:firstColumn="1" w:lastColumn="0" w:oddVBand="0" w:evenVBand="0" w:oddHBand="0" w:evenHBand="0" w:firstRowFirstColumn="0" w:firstRowLastColumn="0" w:lastRowFirstColumn="0" w:lastRowLastColumn="0"/>
+            <w:tcW w:w="2093" w:type="pct"/>
+          </w:tcPr>
+          <w:p>
+            <w:pPr>
+              <w:rPr>
+                <w:rFonts w:asciiTheme="majorHAnsi" w:hAnsiTheme="majorHAnsi"/>
+                <w:b w:val="0"/>
+              </w:rPr>
+            </w:pPr>
+            <w:r>
+              <w:rPr>
+                <w:rFonts w:asciiTheme="majorHAnsi" w:hAnsiTheme="majorHAnsi"/>
+                <w:b w:val="0"/>
+              </w:rPr>
+              <w:t>Number of times “skip to en</w:t>
+            </w:r>
+            <w:bookmarkStart w:id="0" w:name="_GoBack"/>
+            <w:bookmarkEnd w:id="0"/>
+            <w:r>
+              <w:rPr>
+                <w:rFonts w:asciiTheme="majorHAnsi" w:hAnsiTheme="majorHAnsi"/>
+                <w:b w:val="0"/>
+              </w:rPr>
+              <w:t>d of seen portion” feature was used</w:t>
+            </w:r>
+          </w:p>
+        </w:tc>
+        <w:tc>
+          <w:tcPr>
+            <w:tcW w:w="763" w:type="pct"/>
+          </w:tcPr>
+          <w:p>
+            <w:pPr>
+              <w:cnfStyle w:val="000000000000" w:firstRow="0" w:lastRow="0" w:firstColumn="0" w:lastColumn="0" w:oddVBand="0" w:evenVBand="0" w:oddHBand="0" w:evenHBand="0" w:firstRowFirstColumn="0" w:firstRowLastColumn="0" w:lastRowFirstColumn="0" w:lastRowLastColumn="0"/>
+              <w:rPr>
+                <w:rFonts w:asciiTheme="majorHAnsi" w:hAnsiTheme="majorHAnsi"/>
+              </w:rPr>
+            </w:pPr>
+            <w:r>
+              <w:rPr>
+                <w:rFonts w:asciiTheme="majorHAnsi" w:hAnsiTheme="majorHAnsi"/>
+              </w:rPr>
+              <w:t>1.5</w:t>
+            </w:r>
+          </w:p>
+        </w:tc>
+        <w:tc>
+          <w:tcPr>
+            <w:tcW w:w="661" w:type="pct"/>
+          </w:tcPr>
+          <w:p>
+            <w:pPr>
+              <w:cnfStyle w:val="000000000000" w:firstRow="0" w:lastRow="0" w:firstColumn="0" w:lastColumn="0" w:oddVBand="0" w:evenVBand="0" w:oddHBand="0" w:evenHBand="0" w:firstRowFirstColumn="0" w:firstRowLastColumn="0" w:lastRowFirstColumn="0" w:lastRowLastColumn="0"/>
+              <w:rPr>
+                <w:rFonts w:asciiTheme="majorHAnsi" w:hAnsiTheme="majorHAnsi"/>
+              </w:rPr>
+            </w:pPr>
+          </w:p>
+        </w:tc>
+        <w:tc>
+          <w:tcPr>
+            <w:tcW w:w="1484" w:type="pct"/>
+          </w:tcPr>
+          <w:p>
+            <w:pPr>
+              <w:cnfStyle w:val="000000000000" w:firstRow="0" w:lastRow="0" w:firstColumn="0" w:lastColumn="0" w:oddVBand="0" w:evenVBand="0" w:oddHBand="0" w:evenHBand="0" w:firstRowFirstColumn="0" w:firstRowLastColumn="0" w:lastRowFirstColumn="0" w:lastRowLastColumn="0"/>
+              <w:rPr>
+                <w:rFonts w:asciiTheme="majorHAnsi" w:hAnsiTheme="majorHAnsi"/>
+              </w:rPr>
+            </w:pPr>
+          </w:p>
+        </w:tc>
+      </w:tr>
+    </w:tbl>
     <w:p>
       <w:pPr>
         <w:rPr>
           <w:rFonts w:asciiTheme="majorHAnsi" w:hAnsiTheme="majorHAnsi"/>
         </w:rPr>
       </w:pPr>
-      <w:bookmarkStart w:id="0" w:name="_GoBack"/>
-      <w:bookmarkEnd w:id="0"/>
+    </w:p>
+    <w:p>
+      <w:pPr>
+        <w:rPr>
+          <w:rFonts w:asciiTheme="majorHAnsi" w:hAnsiTheme="majorHAnsi"/>
+        </w:rPr>
+      </w:pPr>
+    </w:p>
+    <w:p>
+      <w:pPr>
+        <w:rPr>
+          <w:rFonts w:asciiTheme="majorHAnsi" w:hAnsiTheme="majorHAnsi"/>
+        </w:rPr>
+      </w:pPr>
     </w:p>
     <w:sectPr>
       <w:pgSz w:w="12240" w:h="15840"/>
@@ -1958,7 +2795,7 @@
 </file>
 
 <file path=customXml/itemProps1.xml><?xml version="1.0" encoding="utf-8"?>
-<ds:datastoreItem xmlns:ds="http://schemas.openxmlformats.org/officeDocument/2006/customXml" ds:itemID="{793B5FCF-B0A1-9047-A368-70BDBB2A6822}">
+<ds:datastoreItem xmlns:ds="http://schemas.openxmlformats.org/officeDocument/2006/customXml" ds:itemID="{9289436A-5A78-A04E-B8DB-0489EA361EFF}">
   <ds:schemaRefs>
     <ds:schemaRef ds:uri="http://schemas.openxmlformats.org/officeDocument/2006/bibliography"/>
   </ds:schemaRefs>

</xml_diff>

<commit_message>
updated figure for events logged
</commit_message>
<xml_diff>
--- a/exam-results.docx
+++ b/exam-results.docx
@@ -1299,6 +1299,936 @@
         </w:rPr>
       </w:pPr>
     </w:p>
+    <w:p>
+      <w:pPr>
+        <w:rPr>
+          <w:rFonts w:asciiTheme="majorHAnsi" w:hAnsiTheme="majorHAnsi"/>
+        </w:rPr>
+      </w:pPr>
+    </w:p>
+    <w:p>
+      <w:pPr>
+        <w:rPr>
+          <w:rFonts w:asciiTheme="majorHAnsi" w:hAnsiTheme="majorHAnsi"/>
+        </w:rPr>
+      </w:pPr>
+    </w:p>
+    <w:p>
+      <w:pPr>
+        <w:rPr>
+          <w:rFonts w:asciiTheme="majorHAnsi" w:hAnsiTheme="majorHAnsi"/>
+        </w:rPr>
+      </w:pPr>
+    </w:p>
+    <w:p>
+      <w:pPr>
+        <w:rPr>
+          <w:rFonts w:asciiTheme="majorHAnsi" w:hAnsiTheme="majorHAnsi"/>
+        </w:rPr>
+      </w:pPr>
+    </w:p>
+    <w:p>
+      <w:pPr>
+        <w:rPr>
+          <w:rFonts w:asciiTheme="majorHAnsi" w:hAnsiTheme="majorHAnsi"/>
+        </w:rPr>
+      </w:pPr>
+    </w:p>
+    <w:p>
+      <w:pPr>
+        <w:rPr>
+          <w:rFonts w:asciiTheme="majorHAnsi" w:hAnsiTheme="majorHAnsi"/>
+        </w:rPr>
+      </w:pPr>
+    </w:p>
+    <w:p>
+      <w:pPr>
+        <w:rPr>
+          <w:rFonts w:asciiTheme="majorHAnsi" w:hAnsiTheme="majorHAnsi"/>
+        </w:rPr>
+      </w:pPr>
+    </w:p>
+    <w:p>
+      <w:pPr>
+        <w:rPr>
+          <w:rFonts w:asciiTheme="majorHAnsi" w:hAnsiTheme="majorHAnsi"/>
+        </w:rPr>
+      </w:pPr>
+    </w:p>
+    <w:p>
+      <w:pPr>
+        <w:rPr>
+          <w:rFonts w:asciiTheme="majorHAnsi" w:hAnsiTheme="majorHAnsi"/>
+        </w:rPr>
+      </w:pPr>
+    </w:p>
+    <w:p>
+      <w:pPr>
+        <w:rPr>
+          <w:rFonts w:asciiTheme="majorHAnsi" w:hAnsiTheme="majorHAnsi"/>
+        </w:rPr>
+      </w:pPr>
+    </w:p>
+    <w:p>
+      <w:pPr>
+        <w:rPr>
+          <w:rFonts w:asciiTheme="majorHAnsi" w:hAnsiTheme="majorHAnsi"/>
+        </w:rPr>
+      </w:pPr>
+    </w:p>
+    <w:p>
+      <w:pPr>
+        <w:rPr>
+          <w:rFonts w:asciiTheme="majorHAnsi" w:hAnsiTheme="majorHAnsi"/>
+        </w:rPr>
+      </w:pPr>
+    </w:p>
+    <w:p>
+      <w:pPr>
+        <w:rPr>
+          <w:rFonts w:asciiTheme="majorHAnsi" w:hAnsiTheme="majorHAnsi"/>
+        </w:rPr>
+      </w:pPr>
+    </w:p>
+    <w:p>
+      <w:pPr>
+        <w:rPr>
+          <w:rFonts w:asciiTheme="majorHAnsi" w:hAnsiTheme="majorHAnsi"/>
+        </w:rPr>
+      </w:pPr>
+    </w:p>
+    <w:p>
+      <w:pPr>
+        <w:rPr>
+          <w:rFonts w:asciiTheme="majorHAnsi" w:hAnsiTheme="majorHAnsi"/>
+        </w:rPr>
+      </w:pPr>
+    </w:p>
+    <w:p>
+      <w:pPr>
+        <w:rPr>
+          <w:rFonts w:asciiTheme="majorHAnsi" w:hAnsiTheme="majorHAnsi"/>
+        </w:rPr>
+      </w:pPr>
+    </w:p>
+    <w:p>
+      <w:pPr>
+        <w:rPr>
+          <w:rFonts w:asciiTheme="majorHAnsi" w:hAnsiTheme="majorHAnsi"/>
+        </w:rPr>
+      </w:pPr>
+    </w:p>
+    <w:p>
+      <w:pPr>
+        <w:rPr>
+          <w:rFonts w:asciiTheme="majorHAnsi" w:hAnsiTheme="majorHAnsi"/>
+        </w:rPr>
+      </w:pPr>
+    </w:p>
+    <w:tbl>
+      <w:tblPr>
+        <w:tblStyle w:val="LightList"/>
+        <w:tblW w:w="5000" w:type="pct"/>
+        <w:tblLayout w:type="fixed"/>
+        <w:tblLook w:val="04A0" w:firstRow="1" w:lastRow="0" w:firstColumn="1" w:lastColumn="0" w:noHBand="0" w:noVBand="1"/>
+      </w:tblPr>
+      <w:tblGrid>
+        <w:gridCol w:w="4339"/>
+        <w:gridCol w:w="1259"/>
+        <w:gridCol w:w="1079"/>
+        <w:gridCol w:w="2179"/>
+      </w:tblGrid>
+      <w:tr>
+        <w:trPr>
+          <w:cnfStyle w:val="100000000000" w:firstRow="1" w:lastRow="0" w:firstColumn="0" w:lastColumn="0" w:oddVBand="0" w:evenVBand="0" w:oddHBand="0" w:evenHBand="0" w:firstRowFirstColumn="0" w:firstRowLastColumn="0" w:lastRowFirstColumn="0" w:lastRowLastColumn="0"/>
+          <w:trHeight w:val="214"/>
+        </w:trPr>
+        <w:tc>
+          <w:tcPr>
+            <w:cnfStyle w:val="001000000000" w:firstRow="0" w:lastRow="0" w:firstColumn="1" w:lastColumn="0" w:oddVBand="0" w:evenVBand="0" w:oddHBand="0" w:evenHBand="0" w:firstRowFirstColumn="0" w:firstRowLastColumn="0" w:lastRowFirstColumn="0" w:lastRowLastColumn="0"/>
+            <w:tcW w:w="2450" w:type="pct"/>
+          </w:tcPr>
+          <w:p>
+            <w:pPr>
+              <w:rPr>
+                <w:rFonts w:asciiTheme="majorHAnsi" w:hAnsiTheme="majorHAnsi"/>
+              </w:rPr>
+            </w:pPr>
+            <w:r>
+              <w:rPr>
+                <w:rFonts w:asciiTheme="majorHAnsi" w:hAnsiTheme="majorHAnsi"/>
+              </w:rPr>
+              <w:lastRenderedPageBreak/>
+              <w:t>Logged Event Type</w:t>
+            </w:r>
+          </w:p>
+        </w:tc>
+        <w:tc>
+          <w:tcPr>
+            <w:tcW w:w="711" w:type="pct"/>
+          </w:tcPr>
+          <w:p>
+            <w:pPr>
+              <w:cnfStyle w:val="100000000000" w:firstRow="1" w:lastRow="0" w:firstColumn="0" w:lastColumn="0" w:oddVBand="0" w:evenVBand="0" w:oddHBand="0" w:evenHBand="0" w:firstRowFirstColumn="0" w:firstRowLastColumn="0" w:lastRowFirstColumn="0" w:lastRowLastColumn="0"/>
+              <w:rPr>
+                <w:rFonts w:asciiTheme="majorHAnsi" w:hAnsiTheme="majorHAnsi"/>
+              </w:rPr>
+            </w:pPr>
+            <w:r>
+              <w:rPr>
+                <w:rFonts w:asciiTheme="majorHAnsi" w:hAnsiTheme="majorHAnsi"/>
+              </w:rPr>
+              <w:t>QuizCram</w:t>
+            </w:r>
+          </w:p>
+        </w:tc>
+        <w:tc>
+          <w:tcPr>
+            <w:tcW w:w="609" w:type="pct"/>
+          </w:tcPr>
+          <w:p>
+            <w:pPr>
+              <w:cnfStyle w:val="100000000000" w:firstRow="1" w:lastRow="0" w:firstColumn="0" w:lastColumn="0" w:oddVBand="0" w:evenVBand="0" w:oddHBand="0" w:evenHBand="0" w:firstRowFirstColumn="0" w:firstRowLastColumn="0" w:lastRowFirstColumn="0" w:lastRowLastColumn="0"/>
+              <w:rPr>
+                <w:rFonts w:asciiTheme="majorHAnsi" w:hAnsiTheme="majorHAnsi"/>
+              </w:rPr>
+            </w:pPr>
+            <w:r>
+              <w:rPr>
+                <w:rFonts w:asciiTheme="majorHAnsi" w:hAnsiTheme="majorHAnsi"/>
+              </w:rPr>
+              <w:t>In-Video</w:t>
+            </w:r>
+          </w:p>
+        </w:tc>
+        <w:tc>
+          <w:tcPr>
+            <w:tcW w:w="1230" w:type="pct"/>
+          </w:tcPr>
+          <w:p>
+            <w:pPr>
+              <w:cnfStyle w:val="100000000000" w:firstRow="1" w:lastRow="0" w:firstColumn="0" w:lastColumn="0" w:oddVBand="0" w:evenVBand="0" w:oddHBand="0" w:evenHBand="0" w:firstRowFirstColumn="0" w:firstRowLastColumn="0" w:lastRowFirstColumn="0" w:lastRowLastColumn="0"/>
+              <w:rPr>
+                <w:rFonts w:asciiTheme="majorHAnsi" w:hAnsiTheme="majorHAnsi"/>
+                <w:sz w:val="20"/>
+                <w:szCs w:val="20"/>
+              </w:rPr>
+            </w:pPr>
+            <w:r>
+              <w:rPr>
+                <w:rFonts w:asciiTheme="majorHAnsi" w:hAnsiTheme="majorHAnsi"/>
+                <w:sz w:val="20"/>
+                <w:szCs w:val="20"/>
+              </w:rPr>
+              <w:t>Statistically significant?</w:t>
+            </w:r>
+          </w:p>
+        </w:tc>
+      </w:tr>
+      <w:tr>
+        <w:trPr>
+          <w:cnfStyle w:val="000000100000" w:firstRow="0" w:lastRow="0" w:firstColumn="0" w:lastColumn="0" w:oddVBand="0" w:evenVBand="0" w:oddHBand="1" w:evenHBand="0" w:firstRowFirstColumn="0" w:firstRowLastColumn="0" w:lastRowFirstColumn="0" w:lastRowLastColumn="0"/>
+          <w:trHeight w:val="295"/>
+        </w:trPr>
+        <w:tc>
+          <w:tcPr>
+            <w:cnfStyle w:val="001000000000" w:firstRow="0" w:lastRow="0" w:firstColumn="1" w:lastColumn="0" w:oddVBand="0" w:evenVBand="0" w:oddHBand="0" w:evenHBand="0" w:firstRowFirstColumn="0" w:firstRowLastColumn="0" w:lastRowFirstColumn="0" w:lastRowLastColumn="0"/>
+            <w:tcW w:w="2450" w:type="pct"/>
+          </w:tcPr>
+          <w:p>
+            <w:pPr>
+              <w:rPr>
+                <w:rFonts w:asciiTheme="majorHAnsi" w:hAnsiTheme="majorHAnsi"/>
+              </w:rPr>
+            </w:pPr>
+            <w:r>
+              <w:rPr>
+                <w:rFonts w:asciiTheme="majorHAnsi" w:hAnsiTheme="majorHAnsi"/>
+              </w:rPr>
+              <w:t xml:space="preserve">Original in-video </w:t>
+            </w:r>
+            <w:r>
+              <w:rPr>
+                <w:rFonts w:asciiTheme="majorHAnsi" w:hAnsiTheme="majorHAnsi"/>
+              </w:rPr>
+              <w:t>quiz question</w:t>
+            </w:r>
+            <w:r>
+              <w:rPr>
+                <w:rFonts w:asciiTheme="majorHAnsi" w:hAnsiTheme="majorHAnsi"/>
+              </w:rPr>
+              <w:t xml:space="preserve"> answered</w:t>
+            </w:r>
+          </w:p>
+        </w:tc>
+        <w:tc>
+          <w:tcPr>
+            <w:tcW w:w="711" w:type="pct"/>
+          </w:tcPr>
+          <w:p>
+            <w:pPr>
+              <w:cnfStyle w:val="000000100000" w:firstRow="0" w:lastRow="0" w:firstColumn="0" w:lastColumn="0" w:oddVBand="0" w:evenVBand="0" w:oddHBand="1" w:evenHBand="0" w:firstRowFirstColumn="0" w:firstRowLastColumn="0" w:lastRowFirstColumn="0" w:lastRowLastColumn="0"/>
+              <w:rPr>
+                <w:rFonts w:asciiTheme="majorHAnsi" w:hAnsiTheme="majorHAnsi"/>
+                <w:b/>
+              </w:rPr>
+            </w:pPr>
+            <w:r>
+              <w:rPr>
+                <w:rFonts w:asciiTheme="majorHAnsi" w:hAnsiTheme="majorHAnsi"/>
+                <w:b/>
+              </w:rPr>
+              <w:t>22.3</w:t>
+            </w:r>
+          </w:p>
+        </w:tc>
+        <w:tc>
+          <w:tcPr>
+            <w:tcW w:w="609" w:type="pct"/>
+          </w:tcPr>
+          <w:p>
+            <w:pPr>
+              <w:cnfStyle w:val="000000100000" w:firstRow="0" w:lastRow="0" w:firstColumn="0" w:lastColumn="0" w:oddVBand="0" w:evenVBand="0" w:oddHBand="1" w:evenHBand="0" w:firstRowFirstColumn="0" w:firstRowLastColumn="0" w:lastRowFirstColumn="0" w:lastRowLastColumn="0"/>
+              <w:rPr>
+                <w:rFonts w:asciiTheme="majorHAnsi" w:hAnsiTheme="majorHAnsi"/>
+                <w:b/>
+              </w:rPr>
+            </w:pPr>
+            <w:r>
+              <w:rPr>
+                <w:rFonts w:asciiTheme="majorHAnsi" w:hAnsiTheme="majorHAnsi"/>
+                <w:b/>
+              </w:rPr>
+              <w:t>13.5</w:t>
+            </w:r>
+          </w:p>
+        </w:tc>
+        <w:tc>
+          <w:tcPr>
+            <w:tcW w:w="1230" w:type="pct"/>
+          </w:tcPr>
+          <w:p>
+            <w:pPr>
+              <w:cnfStyle w:val="000000100000" w:firstRow="0" w:lastRow="0" w:firstColumn="0" w:lastColumn="0" w:oddVBand="0" w:evenVBand="0" w:oddHBand="1" w:evenHBand="0" w:firstRowFirstColumn="0" w:firstRowLastColumn="0" w:lastRowFirstColumn="0" w:lastRowLastColumn="0"/>
+              <w:rPr>
+                <w:rFonts w:asciiTheme="majorHAnsi" w:hAnsiTheme="majorHAnsi"/>
+                <w:b/>
+              </w:rPr>
+            </w:pPr>
+            <w:r>
+              <w:rPr>
+                <w:rFonts w:asciiTheme="majorHAnsi" w:hAnsiTheme="majorHAnsi"/>
+                <w:b/>
+              </w:rPr>
+              <w:t xml:space="preserve">Yes </w:t>
+            </w:r>
+            <w:r>
+              <w:rPr>
+                <w:rFonts w:asciiTheme="majorHAnsi" w:hAnsiTheme="majorHAnsi"/>
+                <w:b/>
+                <w:sz w:val="20"/>
+                <w:szCs w:val="20"/>
+              </w:rPr>
+              <w:t>(t=3.22, p=0.008)</w:t>
+            </w:r>
+          </w:p>
+        </w:tc>
+      </w:tr>
+      <w:tr>
+        <w:trPr>
+          <w:trHeight w:val="586"/>
+        </w:trPr>
+        <w:tc>
+          <w:tcPr>
+            <w:cnfStyle w:val="001000000000" w:firstRow="0" w:lastRow="0" w:firstColumn="1" w:lastColumn="0" w:oddVBand="0" w:evenVBand="0" w:oddHBand="0" w:evenHBand="0" w:firstRowFirstColumn="0" w:firstRowLastColumn="0" w:lastRowFirstColumn="0" w:lastRowLastColumn="0"/>
+            <w:tcW w:w="2450" w:type="pct"/>
+          </w:tcPr>
+          <w:p>
+            <w:pPr>
+              <w:rPr>
+                <w:rFonts w:asciiTheme="majorHAnsi" w:hAnsiTheme="majorHAnsi"/>
+              </w:rPr>
+            </w:pPr>
+            <w:r>
+              <w:rPr>
+                <w:rFonts w:asciiTheme="majorHAnsi" w:hAnsiTheme="majorHAnsi"/>
+              </w:rPr>
+              <w:t xml:space="preserve">Original in-video </w:t>
+            </w:r>
+            <w:r>
+              <w:rPr>
+                <w:rFonts w:asciiTheme="majorHAnsi" w:hAnsiTheme="majorHAnsi"/>
+              </w:rPr>
+              <w:t>quiz question</w:t>
+            </w:r>
+            <w:r>
+              <w:rPr>
+                <w:rFonts w:asciiTheme="majorHAnsi" w:hAnsiTheme="majorHAnsi"/>
+              </w:rPr>
+              <w:t xml:space="preserve"> answered correctly</w:t>
+            </w:r>
+          </w:p>
+        </w:tc>
+        <w:tc>
+          <w:tcPr>
+            <w:tcW w:w="711" w:type="pct"/>
+          </w:tcPr>
+          <w:p>
+            <w:pPr>
+              <w:cnfStyle w:val="000000000000" w:firstRow="0" w:lastRow="0" w:firstColumn="0" w:lastColumn="0" w:oddVBand="0" w:evenVBand="0" w:oddHBand="0" w:evenHBand="0" w:firstRowFirstColumn="0" w:firstRowLastColumn="0" w:lastRowFirstColumn="0" w:lastRowLastColumn="0"/>
+              <w:rPr>
+                <w:rFonts w:asciiTheme="majorHAnsi" w:hAnsiTheme="majorHAnsi"/>
+                <w:b/>
+              </w:rPr>
+            </w:pPr>
+            <w:r>
+              <w:rPr>
+                <w:rFonts w:asciiTheme="majorHAnsi" w:hAnsiTheme="majorHAnsi"/>
+                <w:b/>
+              </w:rPr>
+              <w:t>13.8 (62%)</w:t>
+            </w:r>
+          </w:p>
+        </w:tc>
+        <w:tc>
+          <w:tcPr>
+            <w:tcW w:w="609" w:type="pct"/>
+          </w:tcPr>
+          <w:p>
+            <w:pPr>
+              <w:cnfStyle w:val="000000000000" w:firstRow="0" w:lastRow="0" w:firstColumn="0" w:lastColumn="0" w:oddVBand="0" w:evenVBand="0" w:oddHBand="0" w:evenHBand="0" w:firstRowFirstColumn="0" w:firstRowLastColumn="0" w:lastRowFirstColumn="0" w:lastRowLastColumn="0"/>
+              <w:rPr>
+                <w:rFonts w:asciiTheme="majorHAnsi" w:hAnsiTheme="majorHAnsi"/>
+                <w:b/>
+              </w:rPr>
+            </w:pPr>
+            <w:r>
+              <w:rPr>
+                <w:rFonts w:asciiTheme="majorHAnsi" w:hAnsiTheme="majorHAnsi"/>
+                <w:b/>
+              </w:rPr>
+              <w:t>5.3 (40%)</w:t>
+            </w:r>
+          </w:p>
+        </w:tc>
+        <w:tc>
+          <w:tcPr>
+            <w:tcW w:w="1230" w:type="pct"/>
+          </w:tcPr>
+          <w:p>
+            <w:pPr>
+              <w:cnfStyle w:val="000000000000" w:firstRow="0" w:lastRow="0" w:firstColumn="0" w:lastColumn="0" w:oddVBand="0" w:evenVBand="0" w:oddHBand="0" w:evenHBand="0" w:firstRowFirstColumn="0" w:firstRowLastColumn="0" w:lastRowFirstColumn="0" w:lastRowLastColumn="0"/>
+              <w:rPr>
+                <w:rFonts w:asciiTheme="majorHAnsi" w:hAnsiTheme="majorHAnsi"/>
+                <w:b/>
+              </w:rPr>
+            </w:pPr>
+            <w:r>
+              <w:rPr>
+                <w:rFonts w:asciiTheme="majorHAnsi" w:hAnsiTheme="majorHAnsi"/>
+                <w:b/>
+              </w:rPr>
+              <w:t xml:space="preserve">Yes </w:t>
+            </w:r>
+            <w:r>
+              <w:rPr>
+                <w:rFonts w:asciiTheme="majorHAnsi" w:hAnsiTheme="majorHAnsi"/>
+                <w:b/>
+                <w:sz w:val="20"/>
+                <w:szCs w:val="20"/>
+              </w:rPr>
+              <w:t>(t=4.62, p=0.0007)</w:t>
+            </w:r>
+          </w:p>
+        </w:tc>
+      </w:tr>
+      <w:tr>
+        <w:trPr>
+          <w:cnfStyle w:val="000000100000" w:firstRow="0" w:lastRow="0" w:firstColumn="0" w:lastColumn="0" w:oddVBand="0" w:evenVBand="0" w:oddHBand="1" w:evenHBand="0" w:firstRowFirstColumn="0" w:firstRowLastColumn="0" w:lastRowFirstColumn="0" w:lastRowLastColumn="0"/>
+          <w:trHeight w:val="586"/>
+        </w:trPr>
+        <w:tc>
+          <w:tcPr>
+            <w:cnfStyle w:val="001000000000" w:firstRow="0" w:lastRow="0" w:firstColumn="1" w:lastColumn="0" w:oddVBand="0" w:evenVBand="0" w:oddHBand="0" w:evenHBand="0" w:firstRowFirstColumn="0" w:firstRowLastColumn="0" w:lastRowFirstColumn="0" w:lastRowLastColumn="0"/>
+            <w:tcW w:w="2450" w:type="pct"/>
+          </w:tcPr>
+          <w:p>
+            <w:pPr>
+              <w:rPr>
+                <w:rFonts w:asciiTheme="majorHAnsi" w:hAnsiTheme="majorHAnsi"/>
+              </w:rPr>
+            </w:pPr>
+            <w:r>
+              <w:rPr>
+                <w:rFonts w:asciiTheme="majorHAnsi" w:hAnsiTheme="majorHAnsi"/>
+              </w:rPr>
+              <w:t xml:space="preserve">Original in-video </w:t>
+            </w:r>
+            <w:r>
+              <w:rPr>
+                <w:rFonts w:asciiTheme="majorHAnsi" w:hAnsiTheme="majorHAnsi"/>
+              </w:rPr>
+              <w:t>quiz questions</w:t>
+            </w:r>
+            <w:r>
+              <w:rPr>
+                <w:rFonts w:asciiTheme="majorHAnsi" w:hAnsiTheme="majorHAnsi"/>
+              </w:rPr>
+              <w:t xml:space="preserve"> re-answered (after at least 1 minute)</w:t>
+            </w:r>
+          </w:p>
+        </w:tc>
+        <w:tc>
+          <w:tcPr>
+            <w:tcW w:w="711" w:type="pct"/>
+          </w:tcPr>
+          <w:p>
+            <w:pPr>
+              <w:cnfStyle w:val="000000100000" w:firstRow="0" w:lastRow="0" w:firstColumn="0" w:lastColumn="0" w:oddVBand="0" w:evenVBand="0" w:oddHBand="1" w:evenHBand="0" w:firstRowFirstColumn="0" w:firstRowLastColumn="0" w:lastRowFirstColumn="0" w:lastRowLastColumn="0"/>
+              <w:rPr>
+                <w:rFonts w:asciiTheme="majorHAnsi" w:hAnsiTheme="majorHAnsi"/>
+                <w:b/>
+              </w:rPr>
+            </w:pPr>
+            <w:r>
+              <w:rPr>
+                <w:rFonts w:asciiTheme="majorHAnsi" w:hAnsiTheme="majorHAnsi"/>
+                <w:b/>
+              </w:rPr>
+              <w:t>9</w:t>
+            </w:r>
+          </w:p>
+        </w:tc>
+        <w:tc>
+          <w:tcPr>
+            <w:tcW w:w="609" w:type="pct"/>
+          </w:tcPr>
+          <w:p>
+            <w:pPr>
+              <w:cnfStyle w:val="000000100000" w:firstRow="0" w:lastRow="0" w:firstColumn="0" w:lastColumn="0" w:oddVBand="0" w:evenVBand="0" w:oddHBand="1" w:evenHBand="0" w:firstRowFirstColumn="0" w:firstRowLastColumn="0" w:lastRowFirstColumn="0" w:lastRowLastColumn="0"/>
+              <w:rPr>
+                <w:rFonts w:asciiTheme="majorHAnsi" w:hAnsiTheme="majorHAnsi"/>
+                <w:b/>
+              </w:rPr>
+            </w:pPr>
+            <w:r>
+              <w:rPr>
+                <w:rFonts w:asciiTheme="majorHAnsi" w:hAnsiTheme="majorHAnsi"/>
+                <w:b/>
+              </w:rPr>
+              <w:t>0.17</w:t>
+            </w:r>
+          </w:p>
+        </w:tc>
+        <w:tc>
+          <w:tcPr>
+            <w:tcW w:w="1230" w:type="pct"/>
+          </w:tcPr>
+          <w:p>
+            <w:pPr>
+              <w:cnfStyle w:val="000000100000" w:firstRow="0" w:lastRow="0" w:firstColumn="0" w:lastColumn="0" w:oddVBand="0" w:evenVBand="0" w:oddHBand="1" w:evenHBand="0" w:firstRowFirstColumn="0" w:firstRowLastColumn="0" w:lastRowFirstColumn="0" w:lastRowLastColumn="0"/>
+              <w:rPr>
+                <w:rFonts w:asciiTheme="majorHAnsi" w:hAnsiTheme="majorHAnsi"/>
+                <w:b/>
+              </w:rPr>
+            </w:pPr>
+            <w:r>
+              <w:rPr>
+                <w:rFonts w:asciiTheme="majorHAnsi" w:hAnsiTheme="majorHAnsi"/>
+                <w:b/>
+              </w:rPr>
+              <w:t xml:space="preserve">Yes </w:t>
+            </w:r>
+            <w:r>
+              <w:rPr>
+                <w:rFonts w:asciiTheme="majorHAnsi" w:hAnsiTheme="majorHAnsi"/>
+                <w:b/>
+                <w:sz w:val="20"/>
+                <w:szCs w:val="20"/>
+              </w:rPr>
+              <w:t>(t=5.00, p=0.0004)</w:t>
+            </w:r>
+          </w:p>
+        </w:tc>
+      </w:tr>
+      <w:tr>
+        <w:trPr>
+          <w:trHeight w:val="313"/>
+        </w:trPr>
+        <w:tc>
+          <w:tcPr>
+            <w:cnfStyle w:val="001000000000" w:firstRow="0" w:lastRow="0" w:firstColumn="1" w:lastColumn="0" w:oddVBand="0" w:evenVBand="0" w:oddHBand="0" w:evenHBand="0" w:firstRowFirstColumn="0" w:firstRowLastColumn="0" w:lastRowFirstColumn="0" w:lastRowLastColumn="0"/>
+            <w:tcW w:w="2450" w:type="pct"/>
+          </w:tcPr>
+          <w:p>
+            <w:pPr>
+              <w:rPr>
+                <w:rFonts w:asciiTheme="majorHAnsi" w:hAnsiTheme="majorHAnsi"/>
+                <w:b w:val="0"/>
+              </w:rPr>
+            </w:pPr>
+            <w:r>
+              <w:rPr>
+                <w:rFonts w:asciiTheme="majorHAnsi" w:hAnsiTheme="majorHAnsi"/>
+                <w:b w:val="0"/>
+              </w:rPr>
+              <w:t>Extra question</w:t>
+            </w:r>
+            <w:r>
+              <w:rPr>
+                <w:rFonts w:asciiTheme="majorHAnsi" w:hAnsiTheme="majorHAnsi"/>
+                <w:b w:val="0"/>
+              </w:rPr>
+              <w:t xml:space="preserve"> answered</w:t>
+            </w:r>
+          </w:p>
+        </w:tc>
+        <w:tc>
+          <w:tcPr>
+            <w:tcW w:w="711" w:type="pct"/>
+          </w:tcPr>
+          <w:p>
+            <w:pPr>
+              <w:cnfStyle w:val="000000000000" w:firstRow="0" w:lastRow="0" w:firstColumn="0" w:lastColumn="0" w:oddVBand="0" w:evenVBand="0" w:oddHBand="0" w:evenHBand="0" w:firstRowFirstColumn="0" w:firstRowLastColumn="0" w:lastRowFirstColumn="0" w:lastRowLastColumn="0"/>
+              <w:rPr>
+                <w:rFonts w:asciiTheme="majorHAnsi" w:hAnsiTheme="majorHAnsi"/>
+              </w:rPr>
+            </w:pPr>
+            <w:r>
+              <w:rPr>
+                <w:rFonts w:asciiTheme="majorHAnsi" w:hAnsiTheme="majorHAnsi"/>
+              </w:rPr>
+              <w:t>18.3</w:t>
+            </w:r>
+          </w:p>
+        </w:tc>
+        <w:tc>
+          <w:tcPr>
+            <w:tcW w:w="609" w:type="pct"/>
+          </w:tcPr>
+          <w:p>
+            <w:pPr>
+              <w:cnfStyle w:val="000000000000" w:firstRow="0" w:lastRow="0" w:firstColumn="0" w:lastColumn="0" w:oddVBand="0" w:evenVBand="0" w:oddHBand="0" w:evenHBand="0" w:firstRowFirstColumn="0" w:firstRowLastColumn="0" w:lastRowFirstColumn="0" w:lastRowLastColumn="0"/>
+              <w:rPr>
+                <w:rFonts w:asciiTheme="majorHAnsi" w:hAnsiTheme="majorHAnsi"/>
+              </w:rPr>
+            </w:pPr>
+          </w:p>
+        </w:tc>
+        <w:tc>
+          <w:tcPr>
+            <w:tcW w:w="1230" w:type="pct"/>
+          </w:tcPr>
+          <w:p>
+            <w:pPr>
+              <w:cnfStyle w:val="000000000000" w:firstRow="0" w:lastRow="0" w:firstColumn="0" w:lastColumn="0" w:oddVBand="0" w:evenVBand="0" w:oddHBand="0" w:evenHBand="0" w:firstRowFirstColumn="0" w:firstRowLastColumn="0" w:lastRowFirstColumn="0" w:lastRowLastColumn="0"/>
+              <w:rPr>
+                <w:rFonts w:asciiTheme="majorHAnsi" w:hAnsiTheme="majorHAnsi"/>
+              </w:rPr>
+            </w:pPr>
+          </w:p>
+        </w:tc>
+      </w:tr>
+      <w:tr>
+        <w:trPr>
+          <w:cnfStyle w:val="000000100000" w:firstRow="0" w:lastRow="0" w:firstColumn="0" w:lastColumn="0" w:oddVBand="0" w:evenVBand="0" w:oddHBand="1" w:evenHBand="0" w:firstRowFirstColumn="0" w:firstRowLastColumn="0" w:lastRowFirstColumn="0" w:lastRowLastColumn="0"/>
+          <w:trHeight w:val="250"/>
+        </w:trPr>
+        <w:tc>
+          <w:tcPr>
+            <w:cnfStyle w:val="001000000000" w:firstRow="0" w:lastRow="0" w:firstColumn="1" w:lastColumn="0" w:oddVBand="0" w:evenVBand="0" w:oddHBand="0" w:evenHBand="0" w:firstRowFirstColumn="0" w:firstRowLastColumn="0" w:lastRowFirstColumn="0" w:lastRowLastColumn="0"/>
+            <w:tcW w:w="2450" w:type="pct"/>
+          </w:tcPr>
+          <w:p>
+            <w:pPr>
+              <w:rPr>
+                <w:rFonts w:asciiTheme="majorHAnsi" w:hAnsiTheme="majorHAnsi"/>
+                <w:b w:val="0"/>
+              </w:rPr>
+            </w:pPr>
+            <w:r>
+              <w:rPr>
+                <w:rFonts w:asciiTheme="majorHAnsi" w:hAnsiTheme="majorHAnsi"/>
+                <w:b w:val="0"/>
+              </w:rPr>
+              <w:t>Extra question</w:t>
+            </w:r>
+            <w:r>
+              <w:rPr>
+                <w:rFonts w:asciiTheme="majorHAnsi" w:hAnsiTheme="majorHAnsi"/>
+                <w:b w:val="0"/>
+              </w:rPr>
+              <w:t xml:space="preserve"> answered correctly</w:t>
+            </w:r>
+          </w:p>
+        </w:tc>
+        <w:tc>
+          <w:tcPr>
+            <w:tcW w:w="711" w:type="pct"/>
+          </w:tcPr>
+          <w:p>
+            <w:pPr>
+              <w:cnfStyle w:val="000000100000" w:firstRow="0" w:lastRow="0" w:firstColumn="0" w:lastColumn="0" w:oddVBand="0" w:evenVBand="0" w:oddHBand="1" w:evenHBand="0" w:firstRowFirstColumn="0" w:firstRowLastColumn="0" w:lastRowFirstColumn="0" w:lastRowLastColumn="0"/>
+              <w:rPr>
+                <w:rFonts w:asciiTheme="majorHAnsi" w:hAnsiTheme="majorHAnsi"/>
+              </w:rPr>
+            </w:pPr>
+            <w:r>
+              <w:rPr>
+                <w:rFonts w:asciiTheme="majorHAnsi" w:hAnsiTheme="majorHAnsi"/>
+              </w:rPr>
+              <w:t>14.4</w:t>
+            </w:r>
+            <w:r>
+              <w:rPr>
+                <w:rFonts w:asciiTheme="majorHAnsi" w:hAnsiTheme="majorHAnsi"/>
+              </w:rPr>
+              <w:t xml:space="preserve"> (79%)</w:t>
+            </w:r>
+          </w:p>
+        </w:tc>
+        <w:tc>
+          <w:tcPr>
+            <w:tcW w:w="609" w:type="pct"/>
+          </w:tcPr>
+          <w:p>
+            <w:pPr>
+              <w:cnfStyle w:val="000000100000" w:firstRow="0" w:lastRow="0" w:firstColumn="0" w:lastColumn="0" w:oddVBand="0" w:evenVBand="0" w:oddHBand="1" w:evenHBand="0" w:firstRowFirstColumn="0" w:firstRowLastColumn="0" w:lastRowFirstColumn="0" w:lastRowLastColumn="0"/>
+              <w:rPr>
+                <w:rFonts w:asciiTheme="majorHAnsi" w:hAnsiTheme="majorHAnsi"/>
+              </w:rPr>
+            </w:pPr>
+          </w:p>
+        </w:tc>
+        <w:tc>
+          <w:tcPr>
+            <w:tcW w:w="1230" w:type="pct"/>
+          </w:tcPr>
+          <w:p>
+            <w:pPr>
+              <w:cnfStyle w:val="000000100000" w:firstRow="0" w:lastRow="0" w:firstColumn="0" w:lastColumn="0" w:oddVBand="0" w:evenVBand="0" w:oddHBand="1" w:evenHBand="0" w:firstRowFirstColumn="0" w:firstRowLastColumn="0" w:lastRowFirstColumn="0" w:lastRowLastColumn="0"/>
+              <w:rPr>
+                <w:rFonts w:asciiTheme="majorHAnsi" w:hAnsiTheme="majorHAnsi"/>
+              </w:rPr>
+            </w:pPr>
+          </w:p>
+        </w:tc>
+      </w:tr>
+      <w:tr>
+        <w:trPr>
+          <w:trHeight w:val="586"/>
+        </w:trPr>
+        <w:tc>
+          <w:tcPr>
+            <w:cnfStyle w:val="001000000000" w:firstRow="0" w:lastRow="0" w:firstColumn="1" w:lastColumn="0" w:oddVBand="0" w:evenVBand="0" w:oddHBand="0" w:evenHBand="0" w:firstRowFirstColumn="0" w:firstRowLastColumn="0" w:lastRowFirstColumn="0" w:lastRowLastColumn="0"/>
+            <w:tcW w:w="2450" w:type="pct"/>
+          </w:tcPr>
+          <w:p>
+            <w:pPr>
+              <w:rPr>
+                <w:rFonts w:asciiTheme="majorHAnsi" w:hAnsiTheme="majorHAnsi"/>
+                <w:b w:val="0"/>
+              </w:rPr>
+            </w:pPr>
+            <w:r>
+              <w:rPr>
+                <w:rFonts w:asciiTheme="majorHAnsi" w:hAnsiTheme="majorHAnsi"/>
+                <w:b w:val="0"/>
+              </w:rPr>
+              <w:t>Extra question</w:t>
+            </w:r>
+            <w:r>
+              <w:rPr>
+                <w:rFonts w:asciiTheme="majorHAnsi" w:hAnsiTheme="majorHAnsi"/>
+                <w:b w:val="0"/>
+              </w:rPr>
+              <w:t xml:space="preserve"> re-answered (after at least 1 minute)</w:t>
+            </w:r>
+          </w:p>
+        </w:tc>
+        <w:tc>
+          <w:tcPr>
+            <w:tcW w:w="711" w:type="pct"/>
+          </w:tcPr>
+          <w:p>
+            <w:pPr>
+              <w:cnfStyle w:val="000000000000" w:firstRow="0" w:lastRow="0" w:firstColumn="0" w:lastColumn="0" w:oddVBand="0" w:evenVBand="0" w:oddHBand="0" w:evenHBand="0" w:firstRowFirstColumn="0" w:firstRowLastColumn="0" w:lastRowFirstColumn="0" w:lastRowLastColumn="0"/>
+              <w:rPr>
+                <w:rFonts w:asciiTheme="majorHAnsi" w:hAnsiTheme="majorHAnsi"/>
+              </w:rPr>
+            </w:pPr>
+            <w:r>
+              <w:rPr>
+                <w:rFonts w:asciiTheme="majorHAnsi" w:hAnsiTheme="majorHAnsi"/>
+              </w:rPr>
+              <w:t>8</w:t>
+            </w:r>
+          </w:p>
+        </w:tc>
+        <w:tc>
+          <w:tcPr>
+            <w:tcW w:w="609" w:type="pct"/>
+          </w:tcPr>
+          <w:p>
+            <w:pPr>
+              <w:cnfStyle w:val="000000000000" w:firstRow="0" w:lastRow="0" w:firstColumn="0" w:lastColumn="0" w:oddVBand="0" w:evenVBand="0" w:oddHBand="0" w:evenHBand="0" w:firstRowFirstColumn="0" w:firstRowLastColumn="0" w:lastRowFirstColumn="0" w:lastRowLastColumn="0"/>
+              <w:rPr>
+                <w:rFonts w:asciiTheme="majorHAnsi" w:hAnsiTheme="majorHAnsi"/>
+              </w:rPr>
+            </w:pPr>
+          </w:p>
+        </w:tc>
+        <w:tc>
+          <w:tcPr>
+            <w:tcW w:w="1230" w:type="pct"/>
+          </w:tcPr>
+          <w:p>
+            <w:pPr>
+              <w:cnfStyle w:val="000000000000" w:firstRow="0" w:lastRow="0" w:firstColumn="0" w:lastColumn="0" w:oddVBand="0" w:evenVBand="0" w:oddHBand="0" w:evenHBand="0" w:firstRowFirstColumn="0" w:firstRowLastColumn="0" w:lastRowFirstColumn="0" w:lastRowLastColumn="0"/>
+              <w:rPr>
+                <w:rFonts w:asciiTheme="majorHAnsi" w:hAnsiTheme="majorHAnsi"/>
+              </w:rPr>
+            </w:pPr>
+          </w:p>
+        </w:tc>
+      </w:tr>
+      <w:tr>
+        <w:trPr>
+          <w:cnfStyle w:val="000000100000" w:firstRow="0" w:lastRow="0" w:firstColumn="0" w:lastColumn="0" w:oddVBand="0" w:evenVBand="0" w:oddHBand="1" w:evenHBand="0" w:firstRowFirstColumn="0" w:firstRowLastColumn="0" w:lastRowFirstColumn="0" w:lastRowLastColumn="0"/>
+          <w:trHeight w:val="232"/>
+        </w:trPr>
+        <w:tc>
+          <w:tcPr>
+            <w:cnfStyle w:val="001000000000" w:firstRow="0" w:lastRow="0" w:firstColumn="1" w:lastColumn="0" w:oddVBand="0" w:evenVBand="0" w:oddHBand="0" w:evenHBand="0" w:firstRowFirstColumn="0" w:firstRowLastColumn="0" w:lastRowFirstColumn="0" w:lastRowLastColumn="0"/>
+            <w:tcW w:w="2450" w:type="pct"/>
+          </w:tcPr>
+          <w:p>
+            <w:pPr>
+              <w:rPr>
+                <w:rFonts w:asciiTheme="majorHAnsi" w:hAnsiTheme="majorHAnsi"/>
+                <w:b w:val="0"/>
+              </w:rPr>
+            </w:pPr>
+            <w:r>
+              <w:rPr>
+                <w:rFonts w:asciiTheme="majorHAnsi" w:hAnsiTheme="majorHAnsi"/>
+                <w:b w:val="0"/>
+              </w:rPr>
+              <w:t>Number of seek</w:t>
+            </w:r>
+            <w:r>
+              <w:rPr>
+                <w:rFonts w:asciiTheme="majorHAnsi" w:hAnsiTheme="majorHAnsi"/>
+                <w:b w:val="0"/>
+              </w:rPr>
+              <w:t xml:space="preserve"> events</w:t>
+            </w:r>
+          </w:p>
+        </w:tc>
+        <w:tc>
+          <w:tcPr>
+            <w:tcW w:w="711" w:type="pct"/>
+          </w:tcPr>
+          <w:p>
+            <w:pPr>
+              <w:cnfStyle w:val="000000100000" w:firstRow="0" w:lastRow="0" w:firstColumn="0" w:lastColumn="0" w:oddVBand="0" w:evenVBand="0" w:oddHBand="1" w:evenHBand="0" w:firstRowFirstColumn="0" w:firstRowLastColumn="0" w:lastRowFirstColumn="0" w:lastRowLastColumn="0"/>
+              <w:rPr>
+                <w:rFonts w:asciiTheme="majorHAnsi" w:hAnsiTheme="majorHAnsi"/>
+              </w:rPr>
+            </w:pPr>
+            <w:r>
+              <w:rPr>
+                <w:rFonts w:asciiTheme="majorHAnsi" w:hAnsiTheme="majorHAnsi"/>
+              </w:rPr>
+              <w:t>7.2</w:t>
+            </w:r>
+          </w:p>
+        </w:tc>
+        <w:tc>
+          <w:tcPr>
+            <w:tcW w:w="609" w:type="pct"/>
+          </w:tcPr>
+          <w:p>
+            <w:pPr>
+              <w:cnfStyle w:val="000000100000" w:firstRow="0" w:lastRow="0" w:firstColumn="0" w:lastColumn="0" w:oddVBand="0" w:evenVBand="0" w:oddHBand="1" w:evenHBand="0" w:firstRowFirstColumn="0" w:firstRowLastColumn="0" w:lastRowFirstColumn="0" w:lastRowLastColumn="0"/>
+              <w:rPr>
+                <w:rFonts w:asciiTheme="majorHAnsi" w:hAnsiTheme="majorHAnsi"/>
+              </w:rPr>
+            </w:pPr>
+            <w:r>
+              <w:rPr>
+                <w:rFonts w:asciiTheme="majorHAnsi" w:hAnsiTheme="majorHAnsi"/>
+              </w:rPr>
+              <w:t>11.9</w:t>
+            </w:r>
+          </w:p>
+        </w:tc>
+        <w:tc>
+          <w:tcPr>
+            <w:tcW w:w="1230" w:type="pct"/>
+          </w:tcPr>
+          <w:p>
+            <w:pPr>
+              <w:cnfStyle w:val="000000100000" w:firstRow="0" w:lastRow="0" w:firstColumn="0" w:lastColumn="0" w:oddVBand="0" w:evenVBand="0" w:oddHBand="1" w:evenHBand="0" w:firstRowFirstColumn="0" w:firstRowLastColumn="0" w:lastRowFirstColumn="0" w:lastRowLastColumn="0"/>
+              <w:rPr>
+                <w:rFonts w:asciiTheme="majorHAnsi" w:hAnsiTheme="majorHAnsi"/>
+              </w:rPr>
+            </w:pPr>
+            <w:r>
+              <w:rPr>
+                <w:rFonts w:asciiTheme="majorHAnsi" w:hAnsiTheme="majorHAnsi"/>
+              </w:rPr>
+              <w:t xml:space="preserve">No </w:t>
+            </w:r>
+            <w:r>
+              <w:rPr>
+                <w:rFonts w:asciiTheme="majorHAnsi" w:hAnsiTheme="majorHAnsi"/>
+                <w:sz w:val="20"/>
+                <w:szCs w:val="20"/>
+              </w:rPr>
+              <w:t>(t=-0.82, p=0.43)</w:t>
+            </w:r>
+          </w:p>
+        </w:tc>
+      </w:tr>
+    </w:tbl>
+    <w:p>
+      <w:pPr>
+        <w:rPr>
+          <w:rFonts w:asciiTheme="majorHAnsi" w:hAnsiTheme="majorHAnsi"/>
+        </w:rPr>
+      </w:pPr>
+    </w:p>
+    <w:p>
+      <w:pPr>
+        <w:rPr>
+          <w:rFonts w:asciiTheme="majorHAnsi" w:hAnsiTheme="majorHAnsi"/>
+        </w:rPr>
+      </w:pPr>
+      <w:bookmarkStart w:id="0" w:name="_GoBack"/>
+      <w:bookmarkEnd w:id="0"/>
+    </w:p>
+    <w:p>
+      <w:pPr>
+        <w:rPr>
+          <w:rFonts w:asciiTheme="majorHAnsi" w:hAnsiTheme="majorHAnsi"/>
+        </w:rPr>
+      </w:pPr>
+    </w:p>
+    <w:p>
+      <w:pPr>
+        <w:rPr>
+          <w:rFonts w:asciiTheme="majorHAnsi" w:hAnsiTheme="majorHAnsi"/>
+        </w:rPr>
+      </w:pPr>
+    </w:p>
+    <w:p>
+      <w:pPr>
+        <w:rPr>
+          <w:rFonts w:asciiTheme="majorHAnsi" w:hAnsiTheme="majorHAnsi"/>
+        </w:rPr>
+      </w:pPr>
+    </w:p>
     <w:tbl>
       <w:tblPr>
         <w:tblStyle w:val="LightList"/>
@@ -2170,25 +3100,7 @@
                 <w:sz w:val="20"/>
                 <w:szCs w:val="20"/>
               </w:rPr>
-              <w:t>(</w:t>
-            </w:r>
-            <w:proofErr w:type="gramStart"/>
-            <w:r>
-              <w:rPr>
-                <w:rFonts w:asciiTheme="majorHAnsi" w:hAnsiTheme="majorHAnsi"/>
-                <w:sz w:val="20"/>
-                <w:szCs w:val="20"/>
-              </w:rPr>
-              <w:t>after</w:t>
-            </w:r>
-            <w:proofErr w:type="gramEnd"/>
-            <w:r>
-              <w:rPr>
-                <w:rFonts w:asciiTheme="majorHAnsi" w:hAnsiTheme="majorHAnsi"/>
-                <w:sz w:val="20"/>
-                <w:szCs w:val="20"/>
-              </w:rPr>
-              <w:t xml:space="preserve"> at least 1 minute)</w:t>
+              <w:t>(after at least 1 minute)</w:t>
             </w:r>
           </w:p>
         </w:tc>
@@ -2950,8 +3862,6 @@
           <w:rFonts w:asciiTheme="majorHAnsi" w:hAnsiTheme="majorHAnsi"/>
         </w:rPr>
       </w:pPr>
-      <w:bookmarkStart w:id="0" w:name="_GoBack"/>
-      <w:bookmarkEnd w:id="0"/>
     </w:p>
     <w:sectPr>
       <w:pgSz w:w="12240" w:h="15840"/>
@@ -4440,7 +5350,7 @@
 </file>
 
 <file path=customXml/itemProps1.xml><?xml version="1.0" encoding="utf-8"?>
-<ds:datastoreItem xmlns:ds="http://schemas.openxmlformats.org/officeDocument/2006/customXml" ds:itemID="{2EC1E882-BF5E-AA47-804B-9414AEF428CF}">
+<ds:datastoreItem xmlns:ds="http://schemas.openxmlformats.org/officeDocument/2006/customXml" ds:itemID="{9DBF46AB-429C-A24C-8AC0-BF5918889C85}">
   <ds:schemaRefs>
     <ds:schemaRef ds:uri="http://schemas.openxmlformats.org/officeDocument/2006/bibliography"/>
   </ds:schemaRefs>

</xml_diff>